<commit_message>
Refactor almost all UI implementation with lit-html. It's very messy, I don't think its perfect but for first time its working at least :DDD
</commit_message>
<xml_diff>
--- a/cookbook-tasks/CookBook app tasks.docx
+++ b/cookbook-tasks/CookBook app tasks.docx
@@ -1,6 +1,6 @@
 
 <file path=word/document.xml><?xml version="1.0" encoding="utf-8"?>
-<w:document xmlns:wpc="http://schemas.microsoft.com/office/word/2010/wordprocessingCanvas" xmlns:cx="http://schemas.microsoft.com/office/drawing/2014/chartex" xmlns:cx1="http://schemas.microsoft.com/office/drawing/2015/9/8/chartex" xmlns:cx2="http://schemas.microsoft.com/office/drawing/2015/10/21/chartex" xmlns:cx3="http://schemas.microsoft.com/office/drawing/2016/5/9/chartex" xmlns:cx4="http://schemas.microsoft.com/office/drawing/2016/5/10/chartex" xmlns:cx5="http://schemas.microsoft.com/office/drawing/2016/5/11/chartex" xmlns:cx6="http://schemas.microsoft.com/office/drawing/2016/5/12/chartex" xmlns:cx7="http://schemas.microsoft.com/office/drawing/2016/5/13/chartex" xmlns:cx8="http://schemas.microsoft.com/office/drawing/2016/5/14/chartex" xmlns:mc="http://schemas.openxmlformats.org/markup-compatibility/2006" xmlns:aink="http://schemas.microsoft.com/office/drawing/2016/ink" xmlns:am3d="http://schemas.microsoft.com/office/drawing/2017/model3d" xmlns:o="urn:schemas-microsoft-com:office:office" xmlns:oel="http://schemas.microsoft.com/office/2019/extlst" xmlns:r="http://schemas.openxmlformats.org/officeDocument/2006/relationships" xmlns:m="http://schemas.openxmlformats.org/officeDocument/2006/math" xmlns:v="urn:schemas-microsoft-com:vml" xmlns:wp14="http://schemas.microsoft.com/office/word/2010/wordprocessingDrawing" xmlns:wp="http://schemas.openxmlformats.org/drawingml/2006/wordprocessingDrawing" xmlns:w10="urn:schemas-microsoft-com:office:word" xmlns:w="http://schemas.openxmlformats.org/wordprocessingml/2006/main" xmlns:w14="http://schemas.microsoft.com/office/word/2010/wordml" xmlns:w15="http://schemas.microsoft.com/office/word/2012/wordml" xmlns:w16cex="http://schemas.microsoft.com/office/word/2018/wordml/cex" xmlns:w16cid="http://schemas.microsoft.com/office/word/2016/wordml/cid" xmlns:w16="http://schemas.microsoft.com/office/word/2018/wordml" xmlns:w16sdtdh="http://schemas.microsoft.com/office/word/2020/wordml/sdtdatahash" xmlns:w16se="http://schemas.microsoft.com/office/word/2015/wordml/symex" xmlns:wpg="http://schemas.microsoft.com/office/word/2010/wordprocessingGroup" xmlns:wpi="http://schemas.microsoft.com/office/word/2010/wordprocessingInk" xmlns:wne="http://schemas.microsoft.com/office/word/2006/wordml" xmlns:wps="http://schemas.microsoft.com/office/word/2010/wordprocessingShape" mc:Ignorable="w14 w15 w16se w16cid w16 w16cex w16sdtdh wp14">
+<w:document xmlns:wpc="http://schemas.microsoft.com/office/word/2010/wordprocessingCanvas" xmlns:cx="http://schemas.microsoft.com/office/drawing/2014/chartex" xmlns:cx1="http://schemas.microsoft.com/office/drawing/2015/9/8/chartex" xmlns:cx2="http://schemas.microsoft.com/office/drawing/2015/10/21/chartex" xmlns:cx3="http://schemas.microsoft.com/office/drawing/2016/5/9/chartex" xmlns:cx4="http://schemas.microsoft.com/office/drawing/2016/5/10/chartex" xmlns:cx5="http://schemas.microsoft.com/office/drawing/2016/5/11/chartex" xmlns:cx6="http://schemas.microsoft.com/office/drawing/2016/5/12/chartex" xmlns:cx7="http://schemas.microsoft.com/office/drawing/2016/5/13/chartex" xmlns:cx8="http://schemas.microsoft.com/office/drawing/2016/5/14/chartex" xmlns:mc="http://schemas.openxmlformats.org/markup-compatibility/2006" xmlns:aink="http://schemas.microsoft.com/office/drawing/2016/ink" xmlns:am3d="http://schemas.microsoft.com/office/drawing/2017/model3d" xmlns:o="urn:schemas-microsoft-com:office:office" xmlns:oel="http://schemas.microsoft.com/office/2019/extlst" xmlns:r="http://schemas.openxmlformats.org/officeDocument/2006/relationships" xmlns:m="http://schemas.openxmlformats.org/officeDocument/2006/math" xmlns:v="urn:schemas-microsoft-com:vml" xmlns:wp14="http://schemas.microsoft.com/office/word/2010/wordprocessingDrawing" xmlns:wp="http://schemas.openxmlformats.org/drawingml/2006/wordprocessingDrawing" xmlns:w10="urn:schemas-microsoft-com:office:word" xmlns:w="http://schemas.openxmlformats.org/wordprocessingml/2006/main" xmlns:w14="http://schemas.microsoft.com/office/word/2010/wordml" xmlns:w15="http://schemas.microsoft.com/office/word/2012/wordml" xmlns:w16cex="http://schemas.microsoft.com/office/word/2018/wordml/cex" xmlns:w16cid="http://schemas.microsoft.com/office/word/2016/wordml/cid" xmlns:w16="http://schemas.microsoft.com/office/word/2018/wordml" xmlns:w16du="http://schemas.microsoft.com/office/word/2023/wordml/word16du" xmlns:w16sdtdh="http://schemas.microsoft.com/office/word/2020/wordml/sdtdatahash" xmlns:w16se="http://schemas.microsoft.com/office/word/2015/wordml/symex" xmlns:wpg="http://schemas.microsoft.com/office/word/2010/wordprocessingGroup" xmlns:wpi="http://schemas.microsoft.com/office/word/2010/wordprocessingInk" xmlns:wne="http://schemas.microsoft.com/office/word/2006/wordml" xmlns:wps="http://schemas.microsoft.com/office/word/2010/wordprocessingShape" mc:Ignorable="w14 w15 w16se w16cid w16 w16cex w16sdtdh w16du wp14">
   <w:body>
     <w:p>
       <w:pPr>
@@ -2386,11 +2386,517 @@
         <w:t xml:space="preserve"> (GET)</w:t>
       </w:r>
     </w:p>
+    <w:p>
+      <w:pPr>
+        <w:pStyle w:val="2"/>
+        <w:numPr>
+          <w:ilvl w:val="0"/>
+          <w:numId w:val="43"/>
+        </w:numPr>
+        <w:rPr>
+          <w:noProof/>
+        </w:rPr>
+      </w:pPr>
+      <w:r>
+        <w:rPr>
+          <w:noProof/>
+        </w:rPr>
+        <w:t xml:space="preserve">My Cookbook </w:t>
+      </w:r>
+      <w:r>
+        <w:rPr>
+          <w:noProof/>
+          <w:lang w:val="bg-BG"/>
+        </w:rPr>
+        <w:t xml:space="preserve">– </w:t>
+      </w:r>
+      <w:r>
+        <w:rPr>
+          <w:noProof/>
+        </w:rPr>
+        <w:t>Refactoring</w:t>
+      </w:r>
+    </w:p>
+    <w:p>
+      <w:pPr>
+        <w:pBdr>
+          <w:top w:val="single" w:sz="4" w:space="1" w:color="auto"/>
+          <w:left w:val="single" w:sz="4" w:space="4" w:color="auto"/>
+          <w:bottom w:val="single" w:sz="4" w:space="1" w:color="auto"/>
+          <w:right w:val="single" w:sz="4" w:space="4" w:color="auto"/>
+        </w:pBdr>
+        <w:shd w:val="clear" w:color="auto" w:fill="D9D9D9" w:themeFill="background1" w:themeFillShade="D9"/>
+      </w:pPr>
+      <w:r>
+        <w:t>The resources for this task are available in the following GitHub repository:</w:t>
+      </w:r>
+    </w:p>
+    <w:p>
+      <w:pPr>
+        <w:pBdr>
+          <w:top w:val="single" w:sz="4" w:space="1" w:color="auto"/>
+          <w:left w:val="single" w:sz="4" w:space="4" w:color="auto"/>
+          <w:bottom w:val="single" w:sz="4" w:space="1" w:color="auto"/>
+          <w:right w:val="single" w:sz="4" w:space="4" w:color="auto"/>
+        </w:pBdr>
+        <w:shd w:val="clear" w:color="auto" w:fill="D9D9D9" w:themeFill="background1" w:themeFillShade="D9"/>
+      </w:pPr>
+      <w:hyperlink r:id="rId22" w:history="1">
+        <w:r>
+          <w:rPr>
+            <w:rStyle w:val="a9"/>
+          </w:rPr>
+          <w:t>https://github.com/viktorpts/js-apps-workshop</w:t>
+        </w:r>
+      </w:hyperlink>
+    </w:p>
+    <w:p>
+      <w:pPr>
+        <w:pBdr>
+          <w:top w:val="single" w:sz="4" w:space="1" w:color="auto"/>
+          <w:left w:val="single" w:sz="4" w:space="4" w:color="auto"/>
+          <w:bottom w:val="single" w:sz="4" w:space="1" w:color="auto"/>
+          <w:right w:val="single" w:sz="4" w:space="4" w:color="auto"/>
+        </w:pBdr>
+        <w:shd w:val="clear" w:color="auto" w:fill="D9D9D9" w:themeFill="background1" w:themeFillShade="D9"/>
+      </w:pPr>
+      <w:r>
+        <w:t xml:space="preserve">You may check-out the repository or download the files via the green button labeled “Code” in the upper-right corner. Use the files located in </w:t>
+      </w:r>
+      <w:r>
+        <w:rPr>
+          <w:rFonts w:ascii="Consolas" w:hAnsi="Consolas"/>
+          <w:b/>
+          <w:bCs/>
+        </w:rPr>
+        <w:t>lesson-06/base</w:t>
+      </w:r>
+      <w:r>
+        <w:t xml:space="preserve"> to begin the task. Before starting, make sure you have the most recent version of the repository. To see the solution, check the files inside </w:t>
+      </w:r>
+      <w:r>
+        <w:rPr>
+          <w:rFonts w:ascii="Consolas" w:hAnsi="Consolas"/>
+          <w:b/>
+          <w:bCs/>
+        </w:rPr>
+        <w:t>lesson-06/finished</w:t>
+      </w:r>
+      <w:r>
+        <w:t>.</w:t>
+      </w:r>
+    </w:p>
+    <w:p>
+      <w:r>
+        <w:t xml:space="preserve">Refactor the existing code so that it uses </w:t>
+      </w:r>
+      <w:r>
+        <w:rPr>
+          <w:b/>
+          <w:bCs/>
+        </w:rPr>
+        <w:t>templates</w:t>
+      </w:r>
+      <w:r>
+        <w:t xml:space="preserve"> to render each section ad its contents, instead of static HTML derived from a file. You may use the </w:t>
+      </w:r>
+      <w:r>
+        <w:rPr>
+          <w:b/>
+          <w:bCs/>
+        </w:rPr>
+        <w:t>tests</w:t>
+      </w:r>
+      <w:r>
+        <w:t xml:space="preserve"> from the </w:t>
+      </w:r>
+      <w:r>
+        <w:rPr>
+          <w:b/>
+          <w:bCs/>
+        </w:rPr>
+        <w:t>previous lesson</w:t>
+      </w:r>
+      <w:r>
+        <w:t xml:space="preserve"> to continuously check if everything is implemented correctly.</w:t>
+      </w:r>
+    </w:p>
+    <w:p>
+      <w:pPr>
+        <w:pStyle w:val="2"/>
+        <w:numPr>
+          <w:ilvl w:val="0"/>
+          <w:numId w:val="43"/>
+        </w:numPr>
+        <w:rPr>
+          <w:noProof/>
+        </w:rPr>
+      </w:pPr>
+      <w:r>
+        <w:rPr>
+          <w:noProof/>
+        </w:rPr>
+        <w:t xml:space="preserve">My Cookbook </w:t>
+      </w:r>
+      <w:r>
+        <w:rPr>
+          <w:noProof/>
+          <w:lang w:val="bg-BG"/>
+        </w:rPr>
+        <w:t xml:space="preserve">– </w:t>
+      </w:r>
+      <w:r>
+        <w:rPr>
+          <w:noProof/>
+        </w:rPr>
+        <w:t>Part 5</w:t>
+      </w:r>
+    </w:p>
+    <w:p>
+      <w:r>
+        <w:t xml:space="preserve">Add </w:t>
+      </w:r>
+      <w:r>
+        <w:rPr>
+          <w:b/>
+          <w:bCs/>
+        </w:rPr>
+        <w:t>comments</w:t>
+      </w:r>
+      <w:r>
+        <w:t xml:space="preserve"> functionality to the application. Unregistered users only see the list of comments:</w:t>
+      </w:r>
+    </w:p>
+    <w:p>
+      <w:r>
+        <w:rPr>
+          <w:noProof/>
+        </w:rPr>
+        <w:drawing>
+          <wp:inline distT="0" distB="0" distL="0" distR="0" wp14:anchorId="6887363C" wp14:editId="3A254EBD">
+            <wp:extent cx="6626225" cy="5355590"/>
+            <wp:effectExtent l="0" t="0" r="0" b="0"/>
+            <wp:docPr id="1110778104" name="Картина 3" descr="Картина, която съдържа текст, екранна снимка, храна&#10;&#10;Описанието е генерирано автоматично"/>
+            <wp:cNvGraphicFramePr>
+              <a:graphicFrameLocks xmlns:a="http://schemas.openxmlformats.org/drawingml/2006/main" noChangeAspect="1"/>
+            </wp:cNvGraphicFramePr>
+            <a:graphic xmlns:a="http://schemas.openxmlformats.org/drawingml/2006/main">
+              <a:graphicData uri="http://schemas.openxmlformats.org/drawingml/2006/picture">
+                <pic:pic xmlns:pic="http://schemas.openxmlformats.org/drawingml/2006/picture">
+                  <pic:nvPicPr>
+                    <pic:cNvPr id="1110778104" name="Картина 3" descr="Картина, която съдържа текст, екранна снимка, храна&#10;&#10;Описанието е генерирано автоматично"/>
+                    <pic:cNvPicPr>
+                      <a:picLocks noChangeAspect="1" noChangeArrowheads="1"/>
+                    </pic:cNvPicPr>
+                  </pic:nvPicPr>
+                  <pic:blipFill>
+                    <a:blip r:embed="rId23">
+                      <a:extLst>
+                        <a:ext uri="{28A0092B-C50C-407E-A947-70E740481C1C}">
+                          <a14:useLocalDpi xmlns:a14="http://schemas.microsoft.com/office/drawing/2010/main" val="0"/>
+                        </a:ext>
+                      </a:extLst>
+                    </a:blip>
+                    <a:srcRect/>
+                    <a:stretch>
+                      <a:fillRect/>
+                    </a:stretch>
+                  </pic:blipFill>
+                  <pic:spPr bwMode="auto">
+                    <a:xfrm>
+                      <a:off x="0" y="0"/>
+                      <a:ext cx="6626225" cy="5355590"/>
+                    </a:xfrm>
+                    <a:prstGeom prst="rect">
+                      <a:avLst/>
+                    </a:prstGeom>
+                    <a:noFill/>
+                    <a:ln>
+                      <a:noFill/>
+                    </a:ln>
+                  </pic:spPr>
+                </pic:pic>
+              </a:graphicData>
+            </a:graphic>
+          </wp:inline>
+        </w:drawing>
+      </w:r>
+    </w:p>
+    <w:p>
+      <w:r>
+        <w:lastRenderedPageBreak/>
+        <w:t xml:space="preserve">Logged-in users see a </w:t>
+      </w:r>
+      <w:r>
+        <w:rPr>
+          <w:b/>
+          <w:bCs/>
+        </w:rPr>
+        <w:t>button</w:t>
+      </w:r>
+      <w:r>
+        <w:t xml:space="preserve">, that </w:t>
+      </w:r>
+      <w:r>
+        <w:rPr>
+          <w:b/>
+          <w:bCs/>
+        </w:rPr>
+        <w:t>displays a form</w:t>
+      </w:r>
+      <w:r>
+        <w:t xml:space="preserve"> for adding a new comment Any registered user can leave a comment under any recipe.</w:t>
+      </w:r>
+      <w:r>
+        <w:br/>
+      </w:r>
+      <w:r>
+        <w:rPr>
+          <w:noProof/>
+        </w:rPr>
+        <w:drawing>
+          <wp:inline distT="0" distB="0" distL="0" distR="0" wp14:anchorId="26389974" wp14:editId="1597DA4C">
+            <wp:extent cx="6626225" cy="1017270"/>
+            <wp:effectExtent l="0" t="0" r="0" b="0"/>
+            <wp:docPr id="1754585511" name="Картина 2" descr="Картина, която съдържа текст, екранна снимка, Шрифт, Правоъгълник&#10;&#10;Описанието е генерирано автоматично"/>
+            <wp:cNvGraphicFramePr>
+              <a:graphicFrameLocks xmlns:a="http://schemas.openxmlformats.org/drawingml/2006/main" noChangeAspect="1"/>
+            </wp:cNvGraphicFramePr>
+            <a:graphic xmlns:a="http://schemas.openxmlformats.org/drawingml/2006/main">
+              <a:graphicData uri="http://schemas.openxmlformats.org/drawingml/2006/picture">
+                <pic:pic xmlns:pic="http://schemas.openxmlformats.org/drawingml/2006/picture">
+                  <pic:nvPicPr>
+                    <pic:cNvPr id="1754585511" name="Картина 2" descr="Картина, която съдържа текст, екранна снимка, Шрифт, Правоъгълник&#10;&#10;Описанието е генерирано автоматично"/>
+                    <pic:cNvPicPr>
+                      <a:picLocks noChangeAspect="1" noChangeArrowheads="1"/>
+                    </pic:cNvPicPr>
+                  </pic:nvPicPr>
+                  <pic:blipFill>
+                    <a:blip r:embed="rId24">
+                      <a:extLst>
+                        <a:ext uri="{28A0092B-C50C-407E-A947-70E740481C1C}">
+                          <a14:useLocalDpi xmlns:a14="http://schemas.microsoft.com/office/drawing/2010/main" val="0"/>
+                        </a:ext>
+                      </a:extLst>
+                    </a:blip>
+                    <a:srcRect t="36234"/>
+                    <a:stretch>
+                      <a:fillRect/>
+                    </a:stretch>
+                  </pic:blipFill>
+                  <pic:spPr bwMode="auto">
+                    <a:xfrm>
+                      <a:off x="0" y="0"/>
+                      <a:ext cx="6626225" cy="1017270"/>
+                    </a:xfrm>
+                    <a:prstGeom prst="rect">
+                      <a:avLst/>
+                    </a:prstGeom>
+                    <a:noFill/>
+                    <a:ln>
+                      <a:noFill/>
+                    </a:ln>
+                  </pic:spPr>
+                </pic:pic>
+              </a:graphicData>
+            </a:graphic>
+          </wp:inline>
+        </w:drawing>
+      </w:r>
+    </w:p>
+    <w:p>
+      <w:r>
+        <w:rPr>
+          <w:noProof/>
+        </w:rPr>
+        <w:drawing>
+          <wp:inline distT="0" distB="0" distL="0" distR="0" wp14:anchorId="6463C211" wp14:editId="1D682DF3">
+            <wp:extent cx="6626225" cy="2939415"/>
+            <wp:effectExtent l="0" t="0" r="0" b="0"/>
+            <wp:docPr id="482072032" name="Картина 1" descr="Картина, която съдържа текст, екранна снимка, Правоъгълник, Шрифт&#10;&#10;Описанието е генерирано автоматично"/>
+            <wp:cNvGraphicFramePr>
+              <a:graphicFrameLocks xmlns:a="http://schemas.openxmlformats.org/drawingml/2006/main" noChangeAspect="1"/>
+            </wp:cNvGraphicFramePr>
+            <a:graphic xmlns:a="http://schemas.openxmlformats.org/drawingml/2006/main">
+              <a:graphicData uri="http://schemas.openxmlformats.org/drawingml/2006/picture">
+                <pic:pic xmlns:pic="http://schemas.openxmlformats.org/drawingml/2006/picture">
+                  <pic:nvPicPr>
+                    <pic:cNvPr id="482072032" name="Картина 1" descr="Картина, която съдържа текст, екранна снимка, Правоъгълник, Шрифт&#10;&#10;Описанието е генерирано автоматично"/>
+                    <pic:cNvPicPr>
+                      <a:picLocks noChangeAspect="1" noChangeArrowheads="1"/>
+                    </pic:cNvPicPr>
+                  </pic:nvPicPr>
+                  <pic:blipFill>
+                    <a:blip r:embed="rId25">
+                      <a:extLst>
+                        <a:ext uri="{28A0092B-C50C-407E-A947-70E740481C1C}">
+                          <a14:useLocalDpi xmlns:a14="http://schemas.microsoft.com/office/drawing/2010/main" val="0"/>
+                        </a:ext>
+                      </a:extLst>
+                    </a:blip>
+                    <a:srcRect/>
+                    <a:stretch>
+                      <a:fillRect/>
+                    </a:stretch>
+                  </pic:blipFill>
+                  <pic:spPr bwMode="auto">
+                    <a:xfrm>
+                      <a:off x="0" y="0"/>
+                      <a:ext cx="6626225" cy="2939415"/>
+                    </a:xfrm>
+                    <a:prstGeom prst="rect">
+                      <a:avLst/>
+                    </a:prstGeom>
+                    <a:noFill/>
+                    <a:ln>
+                      <a:noFill/>
+                    </a:ln>
+                  </pic:spPr>
+                </pic:pic>
+              </a:graphicData>
+            </a:graphic>
+          </wp:inline>
+        </w:drawing>
+      </w:r>
+    </w:p>
+    <w:p>
+      <w:r>
+        <w:t>Use the following endpoints:</w:t>
+      </w:r>
+    </w:p>
+    <w:p>
+      <w:pPr>
+        <w:pStyle w:val="ac"/>
+        <w:numPr>
+          <w:ilvl w:val="0"/>
+          <w:numId w:val="49"/>
+        </w:numPr>
+      </w:pPr>
+      <w:r>
+        <w:t>To load all comments for a recipe:</w:t>
+      </w:r>
+      <w:r>
+        <w:rPr>
+          <w:b/>
+          <w:bCs/>
+        </w:rPr>
+        <w:t xml:space="preserve"> data/comments?where=recipeId%3D%22</w:t>
+      </w:r>
+      <w:r>
+        <w:rPr>
+          <w:b/>
+          <w:bCs/>
+          <w:highlight w:val="yellow"/>
+        </w:rPr>
+        <w:t>{recipeId}</w:t>
+      </w:r>
+      <w:r>
+        <w:rPr>
+          <w:b/>
+          <w:bCs/>
+        </w:rPr>
+        <w:t>%22</w:t>
+      </w:r>
+      <w:r>
+        <w:t xml:space="preserve"> (GET)</w:t>
+      </w:r>
+    </w:p>
+    <w:p>
+      <w:pPr>
+        <w:pStyle w:val="ac"/>
+        <w:numPr>
+          <w:ilvl w:val="0"/>
+          <w:numId w:val="49"/>
+        </w:numPr>
+      </w:pPr>
+      <w:r>
+        <w:t xml:space="preserve">To create a new comment: </w:t>
+      </w:r>
+      <w:r>
+        <w:rPr>
+          <w:b/>
+          <w:bCs/>
+        </w:rPr>
+        <w:t>/data/comments</w:t>
+      </w:r>
+      <w:r>
+        <w:t xml:space="preserve"> (POST)</w:t>
+      </w:r>
+    </w:p>
+    <w:p>
+      <w:r>
+        <w:t>Each comment has the following structure:</w:t>
+      </w:r>
+    </w:p>
+    <w:p>
+      <w:pPr>
+        <w:pStyle w:val="Code"/>
+        <w:spacing w:before="0" w:after="0"/>
+      </w:pPr>
+      <w:r>
+        <w:t>{</w:t>
+      </w:r>
+    </w:p>
+    <w:p>
+      <w:pPr>
+        <w:pStyle w:val="Code"/>
+        <w:spacing w:before="0" w:after="0"/>
+      </w:pPr>
+      <w:r>
+        <w:t xml:space="preserve">  recipeId,</w:t>
+      </w:r>
+    </w:p>
+    <w:p>
+      <w:pPr>
+        <w:pStyle w:val="Code"/>
+        <w:spacing w:before="0" w:after="0"/>
+      </w:pPr>
+      <w:r>
+        <w:t xml:space="preserve">  content</w:t>
+      </w:r>
+    </w:p>
+    <w:p>
+      <w:pPr>
+        <w:pStyle w:val="Code"/>
+        <w:spacing w:before="0" w:after="0"/>
+      </w:pPr>
+      <w:r>
+        <w:t>}</w:t>
+      </w:r>
+    </w:p>
+    <w:p>
+      <w:r>
+        <w:t xml:space="preserve">Where </w:t>
+      </w:r>
+      <w:r>
+        <w:rPr>
+          <w:rStyle w:val="CodeChar"/>
+        </w:rPr>
+        <w:t>recipeId</w:t>
+      </w:r>
+      <w:r>
+        <w:t xml:space="preserve"> is the Id of the recipe, which the comment is associated with, and </w:t>
+      </w:r>
+      <w:r>
+        <w:rPr>
+          <w:rStyle w:val="CodeChar"/>
+        </w:rPr>
+        <w:t>content</w:t>
+      </w:r>
+      <w:r>
+        <w:t xml:space="preserve"> is the comment’s text content.</w:t>
+      </w:r>
+    </w:p>
+    <w:p>
+      <w:pPr>
+        <w:ind w:left="360"/>
+      </w:pPr>
+    </w:p>
     <w:p/>
     <w:p/>
     <w:sectPr>
-      <w:headerReference w:type="default" r:id="rId22"/>
-      <w:footerReference w:type="default" r:id="rId23"/>
+      <w:headerReference w:type="default" r:id="rId26"/>
+      <w:footerReference w:type="default" r:id="rId27"/>
       <w:pgSz w:w="11909" w:h="16834" w:code="9"/>
       <w:pgMar w:top="567" w:right="737" w:bottom="1077" w:left="737" w:header="567" w:footer="794" w:gutter="0"/>
       <w:cols w:space="720"/>
@@ -2401,7 +2907,7 @@
 </file>
 
 <file path=word/endnotes.xml><?xml version="1.0" encoding="utf-8"?>
-<w:endnotes xmlns:wpc="http://schemas.microsoft.com/office/word/2010/wordprocessingCanvas" xmlns:cx="http://schemas.microsoft.com/office/drawing/2014/chartex" xmlns:cx1="http://schemas.microsoft.com/office/drawing/2015/9/8/chartex" xmlns:cx2="http://schemas.microsoft.com/office/drawing/2015/10/21/chartex" xmlns:cx3="http://schemas.microsoft.com/office/drawing/2016/5/9/chartex" xmlns:cx4="http://schemas.microsoft.com/office/drawing/2016/5/10/chartex" xmlns:cx5="http://schemas.microsoft.com/office/drawing/2016/5/11/chartex" xmlns:cx6="http://schemas.microsoft.com/office/drawing/2016/5/12/chartex" xmlns:cx7="http://schemas.microsoft.com/office/drawing/2016/5/13/chartex" xmlns:cx8="http://schemas.microsoft.com/office/drawing/2016/5/14/chartex" xmlns:mc="http://schemas.openxmlformats.org/markup-compatibility/2006" xmlns:aink="http://schemas.microsoft.com/office/drawing/2016/ink" xmlns:am3d="http://schemas.microsoft.com/office/drawing/2017/model3d" xmlns:o="urn:schemas-microsoft-com:office:office" xmlns:oel="http://schemas.microsoft.com/office/2019/extlst" xmlns:r="http://schemas.openxmlformats.org/officeDocument/2006/relationships" xmlns:m="http://schemas.openxmlformats.org/officeDocument/2006/math" xmlns:v="urn:schemas-microsoft-com:vml" xmlns:wp14="http://schemas.microsoft.com/office/word/2010/wordprocessingDrawing" xmlns:wp="http://schemas.openxmlformats.org/drawingml/2006/wordprocessingDrawing" xmlns:w10="urn:schemas-microsoft-com:office:word" xmlns:w="http://schemas.openxmlformats.org/wordprocessingml/2006/main" xmlns:w14="http://schemas.microsoft.com/office/word/2010/wordml" xmlns:w15="http://schemas.microsoft.com/office/word/2012/wordml" xmlns:w16cex="http://schemas.microsoft.com/office/word/2018/wordml/cex" xmlns:w16cid="http://schemas.microsoft.com/office/word/2016/wordml/cid" xmlns:w16="http://schemas.microsoft.com/office/word/2018/wordml" xmlns:w16sdtdh="http://schemas.microsoft.com/office/word/2020/wordml/sdtdatahash" xmlns:w16se="http://schemas.microsoft.com/office/word/2015/wordml/symex" xmlns:wpg="http://schemas.microsoft.com/office/word/2010/wordprocessingGroup" xmlns:wpi="http://schemas.microsoft.com/office/word/2010/wordprocessingInk" xmlns:wne="http://schemas.microsoft.com/office/word/2006/wordml" xmlns:wps="http://schemas.microsoft.com/office/word/2010/wordprocessingShape" mc:Ignorable="w14 w15 w16se w16cid w16 w16cex w16sdtdh wp14">
+<w:endnotes xmlns:wpc="http://schemas.microsoft.com/office/word/2010/wordprocessingCanvas" xmlns:cx="http://schemas.microsoft.com/office/drawing/2014/chartex" xmlns:cx1="http://schemas.microsoft.com/office/drawing/2015/9/8/chartex" xmlns:cx2="http://schemas.microsoft.com/office/drawing/2015/10/21/chartex" xmlns:cx3="http://schemas.microsoft.com/office/drawing/2016/5/9/chartex" xmlns:cx4="http://schemas.microsoft.com/office/drawing/2016/5/10/chartex" xmlns:cx5="http://schemas.microsoft.com/office/drawing/2016/5/11/chartex" xmlns:cx6="http://schemas.microsoft.com/office/drawing/2016/5/12/chartex" xmlns:cx7="http://schemas.microsoft.com/office/drawing/2016/5/13/chartex" xmlns:cx8="http://schemas.microsoft.com/office/drawing/2016/5/14/chartex" xmlns:mc="http://schemas.openxmlformats.org/markup-compatibility/2006" xmlns:aink="http://schemas.microsoft.com/office/drawing/2016/ink" xmlns:am3d="http://schemas.microsoft.com/office/drawing/2017/model3d" xmlns:o="urn:schemas-microsoft-com:office:office" xmlns:oel="http://schemas.microsoft.com/office/2019/extlst" xmlns:r="http://schemas.openxmlformats.org/officeDocument/2006/relationships" xmlns:m="http://schemas.openxmlformats.org/officeDocument/2006/math" xmlns:v="urn:schemas-microsoft-com:vml" xmlns:wp14="http://schemas.microsoft.com/office/word/2010/wordprocessingDrawing" xmlns:wp="http://schemas.openxmlformats.org/drawingml/2006/wordprocessingDrawing" xmlns:w10="urn:schemas-microsoft-com:office:word" xmlns:w="http://schemas.openxmlformats.org/wordprocessingml/2006/main" xmlns:w14="http://schemas.microsoft.com/office/word/2010/wordml" xmlns:w15="http://schemas.microsoft.com/office/word/2012/wordml" xmlns:w16cex="http://schemas.microsoft.com/office/word/2018/wordml/cex" xmlns:w16cid="http://schemas.microsoft.com/office/word/2016/wordml/cid" xmlns:w16="http://schemas.microsoft.com/office/word/2018/wordml" xmlns:w16du="http://schemas.microsoft.com/office/word/2023/wordml/word16du" xmlns:w16sdtdh="http://schemas.microsoft.com/office/word/2020/wordml/sdtdatahash" xmlns:w16se="http://schemas.microsoft.com/office/word/2015/wordml/symex" xmlns:wpg="http://schemas.microsoft.com/office/word/2010/wordprocessingGroup" xmlns:wpi="http://schemas.microsoft.com/office/word/2010/wordprocessingInk" xmlns:wne="http://schemas.microsoft.com/office/word/2006/wordml" xmlns:wps="http://schemas.microsoft.com/office/word/2010/wordprocessingShape" mc:Ignorable="w14 w15 w16se w16cid w16 w16cex w16sdtdh w16du wp14">
   <w:endnote w:type="separator" w:id="-1">
     <w:p>
       <w:pPr>
@@ -2426,7 +2932,7 @@
 </file>
 
 <file path=word/footer1.xml><?xml version="1.0" encoding="utf-8"?>
-<w:ftr xmlns:wpc="http://schemas.microsoft.com/office/word/2010/wordprocessingCanvas" xmlns:cx="http://schemas.microsoft.com/office/drawing/2014/chartex" xmlns:cx1="http://schemas.microsoft.com/office/drawing/2015/9/8/chartex" xmlns:cx2="http://schemas.microsoft.com/office/drawing/2015/10/21/chartex" xmlns:cx3="http://schemas.microsoft.com/office/drawing/2016/5/9/chartex" xmlns:cx4="http://schemas.microsoft.com/office/drawing/2016/5/10/chartex" xmlns:cx5="http://schemas.microsoft.com/office/drawing/2016/5/11/chartex" xmlns:cx6="http://schemas.microsoft.com/office/drawing/2016/5/12/chartex" xmlns:cx7="http://schemas.microsoft.com/office/drawing/2016/5/13/chartex" xmlns:cx8="http://schemas.microsoft.com/office/drawing/2016/5/14/chartex" xmlns:mc="http://schemas.openxmlformats.org/markup-compatibility/2006" xmlns:aink="http://schemas.microsoft.com/office/drawing/2016/ink" xmlns:am3d="http://schemas.microsoft.com/office/drawing/2017/model3d" xmlns:o="urn:schemas-microsoft-com:office:office" xmlns:oel="http://schemas.microsoft.com/office/2019/extlst" xmlns:r="http://schemas.openxmlformats.org/officeDocument/2006/relationships" xmlns:m="http://schemas.openxmlformats.org/officeDocument/2006/math" xmlns:v="urn:schemas-microsoft-com:vml" xmlns:wp14="http://schemas.microsoft.com/office/word/2010/wordprocessingDrawing" xmlns:wp="http://schemas.openxmlformats.org/drawingml/2006/wordprocessingDrawing" xmlns:w10="urn:schemas-microsoft-com:office:word" xmlns:w="http://schemas.openxmlformats.org/wordprocessingml/2006/main" xmlns:w14="http://schemas.microsoft.com/office/word/2010/wordml" xmlns:w15="http://schemas.microsoft.com/office/word/2012/wordml" xmlns:w16cex="http://schemas.microsoft.com/office/word/2018/wordml/cex" xmlns:w16cid="http://schemas.microsoft.com/office/word/2016/wordml/cid" xmlns:w16="http://schemas.microsoft.com/office/word/2018/wordml" xmlns:w16sdtdh="http://schemas.microsoft.com/office/word/2020/wordml/sdtdatahash" xmlns:w16se="http://schemas.microsoft.com/office/word/2015/wordml/symex" xmlns:wpg="http://schemas.microsoft.com/office/word/2010/wordprocessingGroup" xmlns:wpi="http://schemas.microsoft.com/office/word/2010/wordprocessingInk" xmlns:wne="http://schemas.microsoft.com/office/word/2006/wordml" xmlns:wps="http://schemas.microsoft.com/office/word/2010/wordprocessingShape" mc:Ignorable="w14 w15 w16se w16cid w16 w16cex w16sdtdh wp14">
+<w:ftr xmlns:wpc="http://schemas.microsoft.com/office/word/2010/wordprocessingCanvas" xmlns:cx="http://schemas.microsoft.com/office/drawing/2014/chartex" xmlns:cx1="http://schemas.microsoft.com/office/drawing/2015/9/8/chartex" xmlns:cx2="http://schemas.microsoft.com/office/drawing/2015/10/21/chartex" xmlns:cx3="http://schemas.microsoft.com/office/drawing/2016/5/9/chartex" xmlns:cx4="http://schemas.microsoft.com/office/drawing/2016/5/10/chartex" xmlns:cx5="http://schemas.microsoft.com/office/drawing/2016/5/11/chartex" xmlns:cx6="http://schemas.microsoft.com/office/drawing/2016/5/12/chartex" xmlns:cx7="http://schemas.microsoft.com/office/drawing/2016/5/13/chartex" xmlns:cx8="http://schemas.microsoft.com/office/drawing/2016/5/14/chartex" xmlns:mc="http://schemas.openxmlformats.org/markup-compatibility/2006" xmlns:aink="http://schemas.microsoft.com/office/drawing/2016/ink" xmlns:am3d="http://schemas.microsoft.com/office/drawing/2017/model3d" xmlns:o="urn:schemas-microsoft-com:office:office" xmlns:oel="http://schemas.microsoft.com/office/2019/extlst" xmlns:r="http://schemas.openxmlformats.org/officeDocument/2006/relationships" xmlns:m="http://schemas.openxmlformats.org/officeDocument/2006/math" xmlns:v="urn:schemas-microsoft-com:vml" xmlns:wp14="http://schemas.microsoft.com/office/word/2010/wordprocessingDrawing" xmlns:wp="http://schemas.openxmlformats.org/drawingml/2006/wordprocessingDrawing" xmlns:w10="urn:schemas-microsoft-com:office:word" xmlns:w="http://schemas.openxmlformats.org/wordprocessingml/2006/main" xmlns:w14="http://schemas.microsoft.com/office/word/2010/wordml" xmlns:w15="http://schemas.microsoft.com/office/word/2012/wordml" xmlns:w16cex="http://schemas.microsoft.com/office/word/2018/wordml/cex" xmlns:w16cid="http://schemas.microsoft.com/office/word/2016/wordml/cid" xmlns:w16="http://schemas.microsoft.com/office/word/2018/wordml" xmlns:w16du="http://schemas.microsoft.com/office/word/2023/wordml/word16du" xmlns:w16sdtdh="http://schemas.microsoft.com/office/word/2020/wordml/sdtdatahash" xmlns:w16se="http://schemas.microsoft.com/office/word/2015/wordml/symex" xmlns:wpg="http://schemas.microsoft.com/office/word/2010/wordprocessingGroup" xmlns:wpi="http://schemas.microsoft.com/office/word/2010/wordprocessingInk" xmlns:wne="http://schemas.microsoft.com/office/word/2006/wordml" xmlns:wps="http://schemas.microsoft.com/office/word/2010/wordprocessingShape" mc:Ignorable="w14 w15 w16se w16cid w16 w16cex w16sdtdh w16du wp14">
   <w:p>
     <w:pPr>
       <w:pStyle w:val="a5"/>
@@ -3340,7 +3846,7 @@
 </file>
 
 <file path=word/footnotes.xml><?xml version="1.0" encoding="utf-8"?>
-<w:footnotes xmlns:wpc="http://schemas.microsoft.com/office/word/2010/wordprocessingCanvas" xmlns:cx="http://schemas.microsoft.com/office/drawing/2014/chartex" xmlns:cx1="http://schemas.microsoft.com/office/drawing/2015/9/8/chartex" xmlns:cx2="http://schemas.microsoft.com/office/drawing/2015/10/21/chartex" xmlns:cx3="http://schemas.microsoft.com/office/drawing/2016/5/9/chartex" xmlns:cx4="http://schemas.microsoft.com/office/drawing/2016/5/10/chartex" xmlns:cx5="http://schemas.microsoft.com/office/drawing/2016/5/11/chartex" xmlns:cx6="http://schemas.microsoft.com/office/drawing/2016/5/12/chartex" xmlns:cx7="http://schemas.microsoft.com/office/drawing/2016/5/13/chartex" xmlns:cx8="http://schemas.microsoft.com/office/drawing/2016/5/14/chartex" xmlns:mc="http://schemas.openxmlformats.org/markup-compatibility/2006" xmlns:aink="http://schemas.microsoft.com/office/drawing/2016/ink" xmlns:am3d="http://schemas.microsoft.com/office/drawing/2017/model3d" xmlns:o="urn:schemas-microsoft-com:office:office" xmlns:oel="http://schemas.microsoft.com/office/2019/extlst" xmlns:r="http://schemas.openxmlformats.org/officeDocument/2006/relationships" xmlns:m="http://schemas.openxmlformats.org/officeDocument/2006/math" xmlns:v="urn:schemas-microsoft-com:vml" xmlns:wp14="http://schemas.microsoft.com/office/word/2010/wordprocessingDrawing" xmlns:wp="http://schemas.openxmlformats.org/drawingml/2006/wordprocessingDrawing" xmlns:w10="urn:schemas-microsoft-com:office:word" xmlns:w="http://schemas.openxmlformats.org/wordprocessingml/2006/main" xmlns:w14="http://schemas.microsoft.com/office/word/2010/wordml" xmlns:w15="http://schemas.microsoft.com/office/word/2012/wordml" xmlns:w16cex="http://schemas.microsoft.com/office/word/2018/wordml/cex" xmlns:w16cid="http://schemas.microsoft.com/office/word/2016/wordml/cid" xmlns:w16="http://schemas.microsoft.com/office/word/2018/wordml" xmlns:w16sdtdh="http://schemas.microsoft.com/office/word/2020/wordml/sdtdatahash" xmlns:w16se="http://schemas.microsoft.com/office/word/2015/wordml/symex" xmlns:wpg="http://schemas.microsoft.com/office/word/2010/wordprocessingGroup" xmlns:wpi="http://schemas.microsoft.com/office/word/2010/wordprocessingInk" xmlns:wne="http://schemas.microsoft.com/office/word/2006/wordml" xmlns:wps="http://schemas.microsoft.com/office/word/2010/wordprocessingShape" mc:Ignorable="w14 w15 w16se w16cid w16 w16cex w16sdtdh wp14">
+<w:footnotes xmlns:wpc="http://schemas.microsoft.com/office/word/2010/wordprocessingCanvas" xmlns:cx="http://schemas.microsoft.com/office/drawing/2014/chartex" xmlns:cx1="http://schemas.microsoft.com/office/drawing/2015/9/8/chartex" xmlns:cx2="http://schemas.microsoft.com/office/drawing/2015/10/21/chartex" xmlns:cx3="http://schemas.microsoft.com/office/drawing/2016/5/9/chartex" xmlns:cx4="http://schemas.microsoft.com/office/drawing/2016/5/10/chartex" xmlns:cx5="http://schemas.microsoft.com/office/drawing/2016/5/11/chartex" xmlns:cx6="http://schemas.microsoft.com/office/drawing/2016/5/12/chartex" xmlns:cx7="http://schemas.microsoft.com/office/drawing/2016/5/13/chartex" xmlns:cx8="http://schemas.microsoft.com/office/drawing/2016/5/14/chartex" xmlns:mc="http://schemas.openxmlformats.org/markup-compatibility/2006" xmlns:aink="http://schemas.microsoft.com/office/drawing/2016/ink" xmlns:am3d="http://schemas.microsoft.com/office/drawing/2017/model3d" xmlns:o="urn:schemas-microsoft-com:office:office" xmlns:oel="http://schemas.microsoft.com/office/2019/extlst" xmlns:r="http://schemas.openxmlformats.org/officeDocument/2006/relationships" xmlns:m="http://schemas.openxmlformats.org/officeDocument/2006/math" xmlns:v="urn:schemas-microsoft-com:vml" xmlns:wp14="http://schemas.microsoft.com/office/word/2010/wordprocessingDrawing" xmlns:wp="http://schemas.openxmlformats.org/drawingml/2006/wordprocessingDrawing" xmlns:w10="urn:schemas-microsoft-com:office:word" xmlns:w="http://schemas.openxmlformats.org/wordprocessingml/2006/main" xmlns:w14="http://schemas.microsoft.com/office/word/2010/wordml" xmlns:w15="http://schemas.microsoft.com/office/word/2012/wordml" xmlns:w16cex="http://schemas.microsoft.com/office/word/2018/wordml/cex" xmlns:w16cid="http://schemas.microsoft.com/office/word/2016/wordml/cid" xmlns:w16="http://schemas.microsoft.com/office/word/2018/wordml" xmlns:w16du="http://schemas.microsoft.com/office/word/2023/wordml/word16du" xmlns:w16sdtdh="http://schemas.microsoft.com/office/word/2020/wordml/sdtdatahash" xmlns:w16se="http://schemas.microsoft.com/office/word/2015/wordml/symex" xmlns:wpg="http://schemas.microsoft.com/office/word/2010/wordprocessingGroup" xmlns:wpi="http://schemas.microsoft.com/office/word/2010/wordprocessingInk" xmlns:wne="http://schemas.microsoft.com/office/word/2006/wordml" xmlns:wps="http://schemas.microsoft.com/office/word/2010/wordprocessingShape" mc:Ignorable="w14 w15 w16se w16cid w16 w16cex w16sdtdh w16du wp14">
   <w:footnote w:type="separator" w:id="-1">
     <w:p>
       <w:pPr>
@@ -3365,7 +3871,7 @@
 </file>
 
 <file path=word/header1.xml><?xml version="1.0" encoding="utf-8"?>
-<w:hdr xmlns:wpc="http://schemas.microsoft.com/office/word/2010/wordprocessingCanvas" xmlns:cx="http://schemas.microsoft.com/office/drawing/2014/chartex" xmlns:cx1="http://schemas.microsoft.com/office/drawing/2015/9/8/chartex" xmlns:cx2="http://schemas.microsoft.com/office/drawing/2015/10/21/chartex" xmlns:cx3="http://schemas.microsoft.com/office/drawing/2016/5/9/chartex" xmlns:cx4="http://schemas.microsoft.com/office/drawing/2016/5/10/chartex" xmlns:cx5="http://schemas.microsoft.com/office/drawing/2016/5/11/chartex" xmlns:cx6="http://schemas.microsoft.com/office/drawing/2016/5/12/chartex" xmlns:cx7="http://schemas.microsoft.com/office/drawing/2016/5/13/chartex" xmlns:cx8="http://schemas.microsoft.com/office/drawing/2016/5/14/chartex" xmlns:mc="http://schemas.openxmlformats.org/markup-compatibility/2006" xmlns:aink="http://schemas.microsoft.com/office/drawing/2016/ink" xmlns:am3d="http://schemas.microsoft.com/office/drawing/2017/model3d" xmlns:o="urn:schemas-microsoft-com:office:office" xmlns:oel="http://schemas.microsoft.com/office/2019/extlst" xmlns:r="http://schemas.openxmlformats.org/officeDocument/2006/relationships" xmlns:m="http://schemas.openxmlformats.org/officeDocument/2006/math" xmlns:v="urn:schemas-microsoft-com:vml" xmlns:wp14="http://schemas.microsoft.com/office/word/2010/wordprocessingDrawing" xmlns:wp="http://schemas.openxmlformats.org/drawingml/2006/wordprocessingDrawing" xmlns:w10="urn:schemas-microsoft-com:office:word" xmlns:w="http://schemas.openxmlformats.org/wordprocessingml/2006/main" xmlns:w14="http://schemas.microsoft.com/office/word/2010/wordml" xmlns:w15="http://schemas.microsoft.com/office/word/2012/wordml" xmlns:w16cex="http://schemas.microsoft.com/office/word/2018/wordml/cex" xmlns:w16cid="http://schemas.microsoft.com/office/word/2016/wordml/cid" xmlns:w16="http://schemas.microsoft.com/office/word/2018/wordml" xmlns:w16sdtdh="http://schemas.microsoft.com/office/word/2020/wordml/sdtdatahash" xmlns:w16se="http://schemas.microsoft.com/office/word/2015/wordml/symex" xmlns:wpg="http://schemas.microsoft.com/office/word/2010/wordprocessingGroup" xmlns:wpi="http://schemas.microsoft.com/office/word/2010/wordprocessingInk" xmlns:wne="http://schemas.microsoft.com/office/word/2006/wordml" xmlns:wps="http://schemas.microsoft.com/office/word/2010/wordprocessingShape" mc:Ignorable="w14 w15 w16se w16cid w16 w16cex w16sdtdh wp14">
+<w:hdr xmlns:wpc="http://schemas.microsoft.com/office/word/2010/wordprocessingCanvas" xmlns:cx="http://schemas.microsoft.com/office/drawing/2014/chartex" xmlns:cx1="http://schemas.microsoft.com/office/drawing/2015/9/8/chartex" xmlns:cx2="http://schemas.microsoft.com/office/drawing/2015/10/21/chartex" xmlns:cx3="http://schemas.microsoft.com/office/drawing/2016/5/9/chartex" xmlns:cx4="http://schemas.microsoft.com/office/drawing/2016/5/10/chartex" xmlns:cx5="http://schemas.microsoft.com/office/drawing/2016/5/11/chartex" xmlns:cx6="http://schemas.microsoft.com/office/drawing/2016/5/12/chartex" xmlns:cx7="http://schemas.microsoft.com/office/drawing/2016/5/13/chartex" xmlns:cx8="http://schemas.microsoft.com/office/drawing/2016/5/14/chartex" xmlns:mc="http://schemas.openxmlformats.org/markup-compatibility/2006" xmlns:aink="http://schemas.microsoft.com/office/drawing/2016/ink" xmlns:am3d="http://schemas.microsoft.com/office/drawing/2017/model3d" xmlns:o="urn:schemas-microsoft-com:office:office" xmlns:oel="http://schemas.microsoft.com/office/2019/extlst" xmlns:r="http://schemas.openxmlformats.org/officeDocument/2006/relationships" xmlns:m="http://schemas.openxmlformats.org/officeDocument/2006/math" xmlns:v="urn:schemas-microsoft-com:vml" xmlns:wp14="http://schemas.microsoft.com/office/word/2010/wordprocessingDrawing" xmlns:wp="http://schemas.openxmlformats.org/drawingml/2006/wordprocessingDrawing" xmlns:w10="urn:schemas-microsoft-com:office:word" xmlns:w="http://schemas.openxmlformats.org/wordprocessingml/2006/main" xmlns:w14="http://schemas.microsoft.com/office/word/2010/wordml" xmlns:w15="http://schemas.microsoft.com/office/word/2012/wordml" xmlns:w16cex="http://schemas.microsoft.com/office/word/2018/wordml/cex" xmlns:w16cid="http://schemas.microsoft.com/office/word/2016/wordml/cid" xmlns:w16="http://schemas.microsoft.com/office/word/2018/wordml" xmlns:w16du="http://schemas.microsoft.com/office/word/2023/wordml/word16du" xmlns:w16sdtdh="http://schemas.microsoft.com/office/word/2020/wordml/sdtdatahash" xmlns:w16se="http://schemas.microsoft.com/office/word/2015/wordml/symex" xmlns:wpg="http://schemas.microsoft.com/office/word/2010/wordprocessingGroup" xmlns:wpi="http://schemas.microsoft.com/office/word/2010/wordprocessingInk" xmlns:wne="http://schemas.microsoft.com/office/word/2006/wordml" xmlns:wps="http://schemas.microsoft.com/office/word/2010/wordprocessingShape" mc:Ignorable="w14 w15 w16se w16cid w16 w16cex w16sdtdh w16du wp14">
   <w:p>
     <w:pPr>
       <w:pStyle w:val="a3"/>
@@ -3376,7 +3882,7 @@
 </file>
 
 <file path=word/numbering.xml><?xml version="1.0" encoding="utf-8"?>
-<w:numbering xmlns:wpc="http://schemas.microsoft.com/office/word/2010/wordprocessingCanvas" xmlns:cx="http://schemas.microsoft.com/office/drawing/2014/chartex" xmlns:cx1="http://schemas.microsoft.com/office/drawing/2015/9/8/chartex" xmlns:cx2="http://schemas.microsoft.com/office/drawing/2015/10/21/chartex" xmlns:cx3="http://schemas.microsoft.com/office/drawing/2016/5/9/chartex" xmlns:cx4="http://schemas.microsoft.com/office/drawing/2016/5/10/chartex" xmlns:cx5="http://schemas.microsoft.com/office/drawing/2016/5/11/chartex" xmlns:cx6="http://schemas.microsoft.com/office/drawing/2016/5/12/chartex" xmlns:cx7="http://schemas.microsoft.com/office/drawing/2016/5/13/chartex" xmlns:cx8="http://schemas.microsoft.com/office/drawing/2016/5/14/chartex" xmlns:mc="http://schemas.openxmlformats.org/markup-compatibility/2006" xmlns:aink="http://schemas.microsoft.com/office/drawing/2016/ink" xmlns:am3d="http://schemas.microsoft.com/office/drawing/2017/model3d" xmlns:o="urn:schemas-microsoft-com:office:office" xmlns:oel="http://schemas.microsoft.com/office/2019/extlst" xmlns:r="http://schemas.openxmlformats.org/officeDocument/2006/relationships" xmlns:m="http://schemas.openxmlformats.org/officeDocument/2006/math" xmlns:v="urn:schemas-microsoft-com:vml" xmlns:wp14="http://schemas.microsoft.com/office/word/2010/wordprocessingDrawing" xmlns:wp="http://schemas.openxmlformats.org/drawingml/2006/wordprocessingDrawing" xmlns:w10="urn:schemas-microsoft-com:office:word" xmlns:w="http://schemas.openxmlformats.org/wordprocessingml/2006/main" xmlns:w14="http://schemas.microsoft.com/office/word/2010/wordml" xmlns:w15="http://schemas.microsoft.com/office/word/2012/wordml" xmlns:w16cex="http://schemas.microsoft.com/office/word/2018/wordml/cex" xmlns:w16cid="http://schemas.microsoft.com/office/word/2016/wordml/cid" xmlns:w16="http://schemas.microsoft.com/office/word/2018/wordml" xmlns:w16sdtdh="http://schemas.microsoft.com/office/word/2020/wordml/sdtdatahash" xmlns:w16se="http://schemas.microsoft.com/office/word/2015/wordml/symex" xmlns:wpg="http://schemas.microsoft.com/office/word/2010/wordprocessingGroup" xmlns:wpi="http://schemas.microsoft.com/office/word/2010/wordprocessingInk" xmlns:wne="http://schemas.microsoft.com/office/word/2006/wordml" xmlns:wps="http://schemas.microsoft.com/office/word/2010/wordprocessingShape" mc:Ignorable="w14 w15 w16se w16cid w16 w16cex w16sdtdh wp14">
+<w:numbering xmlns:wpc="http://schemas.microsoft.com/office/word/2010/wordprocessingCanvas" xmlns:cx="http://schemas.microsoft.com/office/drawing/2014/chartex" xmlns:cx1="http://schemas.microsoft.com/office/drawing/2015/9/8/chartex" xmlns:cx2="http://schemas.microsoft.com/office/drawing/2015/10/21/chartex" xmlns:cx3="http://schemas.microsoft.com/office/drawing/2016/5/9/chartex" xmlns:cx4="http://schemas.microsoft.com/office/drawing/2016/5/10/chartex" xmlns:cx5="http://schemas.microsoft.com/office/drawing/2016/5/11/chartex" xmlns:cx6="http://schemas.microsoft.com/office/drawing/2016/5/12/chartex" xmlns:cx7="http://schemas.microsoft.com/office/drawing/2016/5/13/chartex" xmlns:cx8="http://schemas.microsoft.com/office/drawing/2016/5/14/chartex" xmlns:mc="http://schemas.openxmlformats.org/markup-compatibility/2006" xmlns:aink="http://schemas.microsoft.com/office/drawing/2016/ink" xmlns:am3d="http://schemas.microsoft.com/office/drawing/2017/model3d" xmlns:o="urn:schemas-microsoft-com:office:office" xmlns:oel="http://schemas.microsoft.com/office/2019/extlst" xmlns:r="http://schemas.openxmlformats.org/officeDocument/2006/relationships" xmlns:m="http://schemas.openxmlformats.org/officeDocument/2006/math" xmlns:v="urn:schemas-microsoft-com:vml" xmlns:wp14="http://schemas.microsoft.com/office/word/2010/wordprocessingDrawing" xmlns:wp="http://schemas.openxmlformats.org/drawingml/2006/wordprocessingDrawing" xmlns:w10="urn:schemas-microsoft-com:office:word" xmlns:w="http://schemas.openxmlformats.org/wordprocessingml/2006/main" xmlns:w14="http://schemas.microsoft.com/office/word/2010/wordml" xmlns:w15="http://schemas.microsoft.com/office/word/2012/wordml" xmlns:w16cex="http://schemas.microsoft.com/office/word/2018/wordml/cex" xmlns:w16cid="http://schemas.microsoft.com/office/word/2016/wordml/cid" xmlns:w16="http://schemas.microsoft.com/office/word/2018/wordml" xmlns:w16du="http://schemas.microsoft.com/office/word/2023/wordml/word16du" xmlns:w16sdtdh="http://schemas.microsoft.com/office/word/2020/wordml/sdtdatahash" xmlns:w16se="http://schemas.microsoft.com/office/word/2015/wordml/symex" xmlns:wpg="http://schemas.microsoft.com/office/word/2010/wordprocessingGroup" xmlns:wpi="http://schemas.microsoft.com/office/word/2010/wordprocessingInk" xmlns:wne="http://schemas.microsoft.com/office/word/2006/wordml" xmlns:wps="http://schemas.microsoft.com/office/word/2010/wordprocessingShape" mc:Ignorable="w14 w15 w16se w16cid w16 w16cex w16sdtdh w16du wp14">
   <w:abstractNum w:abstractNumId="0" w15:restartNumberingAfterBreak="0">
     <w:nsid w:val="003814A2"/>
     <w:multiLevelType w:val="hybridMultilevel"/>
@@ -5487,6 +5993,119 @@
     </w:lvl>
   </w:abstractNum>
   <w:abstractNum w:abstractNumId="21" w15:restartNumberingAfterBreak="0">
+    <w:nsid w:val="2FBC705C"/>
+    <w:multiLevelType w:val="hybridMultilevel"/>
+    <w:tmpl w:val="67349030"/>
+    <w:lvl w:ilvl="0" w:tplc="04090001">
+      <w:start w:val="1"/>
+      <w:numFmt w:val="bullet"/>
+      <w:lvlText w:val=""/>
+      <w:lvlJc w:val="left"/>
+      <w:pPr>
+        <w:ind w:left="720" w:hanging="360"/>
+      </w:pPr>
+      <w:rPr>
+        <w:rFonts w:ascii="Symbol" w:hAnsi="Symbol" w:hint="default"/>
+      </w:rPr>
+    </w:lvl>
+    <w:lvl w:ilvl="1" w:tplc="04090003">
+      <w:start w:val="1"/>
+      <w:numFmt w:val="bullet"/>
+      <w:lvlText w:val="o"/>
+      <w:lvlJc w:val="left"/>
+      <w:pPr>
+        <w:ind w:left="1440" w:hanging="360"/>
+      </w:pPr>
+      <w:rPr>
+        <w:rFonts w:ascii="Courier New" w:hAnsi="Courier New" w:cs="Courier New" w:hint="default"/>
+      </w:rPr>
+    </w:lvl>
+    <w:lvl w:ilvl="2" w:tplc="04090005">
+      <w:start w:val="1"/>
+      <w:numFmt w:val="bullet"/>
+      <w:lvlText w:val=""/>
+      <w:lvlJc w:val="left"/>
+      <w:pPr>
+        <w:ind w:left="2160" w:hanging="360"/>
+      </w:pPr>
+      <w:rPr>
+        <w:rFonts w:ascii="Wingdings" w:hAnsi="Wingdings" w:hint="default"/>
+      </w:rPr>
+    </w:lvl>
+    <w:lvl w:ilvl="3" w:tplc="04090001">
+      <w:start w:val="1"/>
+      <w:numFmt w:val="bullet"/>
+      <w:lvlText w:val=""/>
+      <w:lvlJc w:val="left"/>
+      <w:pPr>
+        <w:ind w:left="2880" w:hanging="360"/>
+      </w:pPr>
+      <w:rPr>
+        <w:rFonts w:ascii="Symbol" w:hAnsi="Symbol" w:hint="default"/>
+      </w:rPr>
+    </w:lvl>
+    <w:lvl w:ilvl="4" w:tplc="04090003">
+      <w:start w:val="1"/>
+      <w:numFmt w:val="bullet"/>
+      <w:lvlText w:val="o"/>
+      <w:lvlJc w:val="left"/>
+      <w:pPr>
+        <w:ind w:left="3600" w:hanging="360"/>
+      </w:pPr>
+      <w:rPr>
+        <w:rFonts w:ascii="Courier New" w:hAnsi="Courier New" w:cs="Courier New" w:hint="default"/>
+      </w:rPr>
+    </w:lvl>
+    <w:lvl w:ilvl="5" w:tplc="04090005">
+      <w:start w:val="1"/>
+      <w:numFmt w:val="bullet"/>
+      <w:lvlText w:val=""/>
+      <w:lvlJc w:val="left"/>
+      <w:pPr>
+        <w:ind w:left="4320" w:hanging="360"/>
+      </w:pPr>
+      <w:rPr>
+        <w:rFonts w:ascii="Wingdings" w:hAnsi="Wingdings" w:hint="default"/>
+      </w:rPr>
+    </w:lvl>
+    <w:lvl w:ilvl="6" w:tplc="04090001">
+      <w:start w:val="1"/>
+      <w:numFmt w:val="bullet"/>
+      <w:lvlText w:val=""/>
+      <w:lvlJc w:val="left"/>
+      <w:pPr>
+        <w:ind w:left="5040" w:hanging="360"/>
+      </w:pPr>
+      <w:rPr>
+        <w:rFonts w:ascii="Symbol" w:hAnsi="Symbol" w:hint="default"/>
+      </w:rPr>
+    </w:lvl>
+    <w:lvl w:ilvl="7" w:tplc="04090003">
+      <w:start w:val="1"/>
+      <w:numFmt w:val="bullet"/>
+      <w:lvlText w:val="o"/>
+      <w:lvlJc w:val="left"/>
+      <w:pPr>
+        <w:ind w:left="5760" w:hanging="360"/>
+      </w:pPr>
+      <w:rPr>
+        <w:rFonts w:ascii="Courier New" w:hAnsi="Courier New" w:cs="Courier New" w:hint="default"/>
+      </w:rPr>
+    </w:lvl>
+    <w:lvl w:ilvl="8" w:tplc="04090005">
+      <w:start w:val="1"/>
+      <w:numFmt w:val="bullet"/>
+      <w:lvlText w:val=""/>
+      <w:lvlJc w:val="left"/>
+      <w:pPr>
+        <w:ind w:left="6480" w:hanging="360"/>
+      </w:pPr>
+      <w:rPr>
+        <w:rFonts w:ascii="Wingdings" w:hAnsi="Wingdings" w:hint="default"/>
+      </w:rPr>
+    </w:lvl>
+  </w:abstractNum>
+  <w:abstractNum w:abstractNumId="22" w15:restartNumberingAfterBreak="0">
     <w:nsid w:val="31CD334A"/>
     <w:multiLevelType w:val="hybridMultilevel"/>
     <w:tmpl w:val="6F685D72"/>
@@ -5599,7 +6218,7 @@
       </w:rPr>
     </w:lvl>
   </w:abstractNum>
-  <w:abstractNum w:abstractNumId="22" w15:restartNumberingAfterBreak="0">
+  <w:abstractNum w:abstractNumId="23" w15:restartNumberingAfterBreak="0">
     <w:nsid w:val="326B7ADF"/>
     <w:multiLevelType w:val="hybridMultilevel"/>
     <w:tmpl w:val="243464B4"/>
@@ -5694,7 +6313,7 @@
       </w:pPr>
     </w:lvl>
   </w:abstractNum>
-  <w:abstractNum w:abstractNumId="23" w15:restartNumberingAfterBreak="0">
+  <w:abstractNum w:abstractNumId="24" w15:restartNumberingAfterBreak="0">
     <w:nsid w:val="36F1759A"/>
     <w:multiLevelType w:val="hybridMultilevel"/>
     <w:tmpl w:val="AC4C80EA"/>
@@ -5807,7 +6426,7 @@
       </w:rPr>
     </w:lvl>
   </w:abstractNum>
-  <w:abstractNum w:abstractNumId="24" w15:restartNumberingAfterBreak="0">
+  <w:abstractNum w:abstractNumId="25" w15:restartNumberingAfterBreak="0">
     <w:nsid w:val="385C6CB3"/>
     <w:multiLevelType w:val="hybridMultilevel"/>
     <w:tmpl w:val="C1C67C5C"/>
@@ -5920,7 +6539,7 @@
       </w:rPr>
     </w:lvl>
   </w:abstractNum>
-  <w:abstractNum w:abstractNumId="25" w15:restartNumberingAfterBreak="0">
+  <w:abstractNum w:abstractNumId="26" w15:restartNumberingAfterBreak="0">
     <w:nsid w:val="40B63A43"/>
     <w:multiLevelType w:val="hybridMultilevel"/>
     <w:tmpl w:val="4D9EFB84"/>
@@ -6015,7 +6634,7 @@
       </w:pPr>
     </w:lvl>
   </w:abstractNum>
-  <w:abstractNum w:abstractNumId="26" w15:restartNumberingAfterBreak="0">
+  <w:abstractNum w:abstractNumId="27" w15:restartNumberingAfterBreak="0">
     <w:nsid w:val="44BC2519"/>
     <w:multiLevelType w:val="hybridMultilevel"/>
     <w:tmpl w:val="EEB2B3B6"/>
@@ -6104,7 +6723,7 @@
       </w:pPr>
     </w:lvl>
   </w:abstractNum>
-  <w:abstractNum w:abstractNumId="27" w15:restartNumberingAfterBreak="0">
+  <w:abstractNum w:abstractNumId="28" w15:restartNumberingAfterBreak="0">
     <w:nsid w:val="4D796141"/>
     <w:multiLevelType w:val="hybridMultilevel"/>
     <w:tmpl w:val="91D04A66"/>
@@ -6217,7 +6836,7 @@
       </w:rPr>
     </w:lvl>
   </w:abstractNum>
-  <w:abstractNum w:abstractNumId="28" w15:restartNumberingAfterBreak="0">
+  <w:abstractNum w:abstractNumId="29" w15:restartNumberingAfterBreak="0">
     <w:nsid w:val="4F5B2890"/>
     <w:multiLevelType w:val="hybridMultilevel"/>
     <w:tmpl w:val="9FAE4850"/>
@@ -6330,7 +6949,7 @@
       </w:rPr>
     </w:lvl>
   </w:abstractNum>
-  <w:abstractNum w:abstractNumId="29" w15:restartNumberingAfterBreak="0">
+  <w:abstractNum w:abstractNumId="30" w15:restartNumberingAfterBreak="0">
     <w:nsid w:val="50F62E8C"/>
     <w:multiLevelType w:val="hybridMultilevel"/>
     <w:tmpl w:val="E78C85C0"/>
@@ -6443,7 +7062,7 @@
       </w:rPr>
     </w:lvl>
   </w:abstractNum>
-  <w:abstractNum w:abstractNumId="30" w15:restartNumberingAfterBreak="0">
+  <w:abstractNum w:abstractNumId="31" w15:restartNumberingAfterBreak="0">
     <w:nsid w:val="5507266E"/>
     <w:multiLevelType w:val="hybridMultilevel"/>
     <w:tmpl w:val="22522E3A"/>
@@ -6556,7 +7175,7 @@
       </w:rPr>
     </w:lvl>
   </w:abstractNum>
-  <w:abstractNum w:abstractNumId="31" w15:restartNumberingAfterBreak="0">
+  <w:abstractNum w:abstractNumId="32" w15:restartNumberingAfterBreak="0">
     <w:nsid w:val="55990837"/>
     <w:multiLevelType w:val="hybridMultilevel"/>
     <w:tmpl w:val="960254F8"/>
@@ -6669,7 +7288,7 @@
       </w:rPr>
     </w:lvl>
   </w:abstractNum>
-  <w:abstractNum w:abstractNumId="32" w15:restartNumberingAfterBreak="0">
+  <w:abstractNum w:abstractNumId="33" w15:restartNumberingAfterBreak="0">
     <w:nsid w:val="55BC60FF"/>
     <w:multiLevelType w:val="hybridMultilevel"/>
     <w:tmpl w:val="C1FC87D6"/>
@@ -6758,7 +7377,7 @@
       </w:pPr>
     </w:lvl>
   </w:abstractNum>
-  <w:abstractNum w:abstractNumId="33" w15:restartNumberingAfterBreak="0">
+  <w:abstractNum w:abstractNumId="34" w15:restartNumberingAfterBreak="0">
     <w:nsid w:val="57FD43D1"/>
     <w:multiLevelType w:val="hybridMultilevel"/>
     <w:tmpl w:val="A36A9E3E"/>
@@ -6846,7 +7465,7 @@
       </w:pPr>
     </w:lvl>
   </w:abstractNum>
-  <w:abstractNum w:abstractNumId="34" w15:restartNumberingAfterBreak="0">
+  <w:abstractNum w:abstractNumId="35" w15:restartNumberingAfterBreak="0">
     <w:nsid w:val="5E7757B2"/>
     <w:multiLevelType w:val="multilevel"/>
     <w:tmpl w:val="0E203B02"/>
@@ -6932,7 +7551,7 @@
       </w:pPr>
     </w:lvl>
   </w:abstractNum>
-  <w:abstractNum w:abstractNumId="35" w15:restartNumberingAfterBreak="0">
+  <w:abstractNum w:abstractNumId="36" w15:restartNumberingAfterBreak="0">
     <w:nsid w:val="5F9A715F"/>
     <w:multiLevelType w:val="hybridMultilevel"/>
     <w:tmpl w:val="4B26630C"/>
@@ -7045,7 +7664,7 @@
       </w:rPr>
     </w:lvl>
   </w:abstractNum>
-  <w:abstractNum w:abstractNumId="36" w15:restartNumberingAfterBreak="0">
+  <w:abstractNum w:abstractNumId="37" w15:restartNumberingAfterBreak="0">
     <w:nsid w:val="609D235C"/>
     <w:multiLevelType w:val="hybridMultilevel"/>
     <w:tmpl w:val="848696AC"/>
@@ -7158,7 +7777,7 @@
       </w:rPr>
     </w:lvl>
   </w:abstractNum>
-  <w:abstractNum w:abstractNumId="37" w15:restartNumberingAfterBreak="0">
+  <w:abstractNum w:abstractNumId="38" w15:restartNumberingAfterBreak="0">
     <w:nsid w:val="60FC6BB4"/>
     <w:multiLevelType w:val="hybridMultilevel"/>
     <w:tmpl w:val="671E692E"/>
@@ -7271,7 +7890,7 @@
       </w:rPr>
     </w:lvl>
   </w:abstractNum>
-  <w:abstractNum w:abstractNumId="38" w15:restartNumberingAfterBreak="0">
+  <w:abstractNum w:abstractNumId="39" w15:restartNumberingAfterBreak="0">
     <w:nsid w:val="636274E2"/>
     <w:multiLevelType w:val="hybridMultilevel"/>
     <w:tmpl w:val="0732809A"/>
@@ -7360,7 +7979,7 @@
       </w:pPr>
     </w:lvl>
   </w:abstractNum>
-  <w:abstractNum w:abstractNumId="39" w15:restartNumberingAfterBreak="0">
+  <w:abstractNum w:abstractNumId="40" w15:restartNumberingAfterBreak="0">
     <w:nsid w:val="69C90826"/>
     <w:multiLevelType w:val="hybridMultilevel"/>
     <w:tmpl w:val="099C169C"/>
@@ -7473,7 +8092,7 @@
       </w:rPr>
     </w:lvl>
   </w:abstractNum>
-  <w:abstractNum w:abstractNumId="40" w15:restartNumberingAfterBreak="0">
+  <w:abstractNum w:abstractNumId="41" w15:restartNumberingAfterBreak="0">
     <w:nsid w:val="6B944EC9"/>
     <w:multiLevelType w:val="hybridMultilevel"/>
     <w:tmpl w:val="8076D1AC"/>
@@ -7586,7 +8205,7 @@
       </w:rPr>
     </w:lvl>
   </w:abstractNum>
-  <w:abstractNum w:abstractNumId="41" w15:restartNumberingAfterBreak="0">
+  <w:abstractNum w:abstractNumId="42" w15:restartNumberingAfterBreak="0">
     <w:nsid w:val="6EBD0C51"/>
     <w:multiLevelType w:val="hybridMultilevel"/>
     <w:tmpl w:val="5C28EE1A"/>
@@ -7699,7 +8318,7 @@
       </w:rPr>
     </w:lvl>
   </w:abstractNum>
-  <w:abstractNum w:abstractNumId="42" w15:restartNumberingAfterBreak="0">
+  <w:abstractNum w:abstractNumId="43" w15:restartNumberingAfterBreak="0">
     <w:nsid w:val="75F22415"/>
     <w:multiLevelType w:val="hybridMultilevel"/>
     <w:tmpl w:val="DB2EF382"/>
@@ -7785,7 +8404,7 @@
       </w:pPr>
     </w:lvl>
   </w:abstractNum>
-  <w:abstractNum w:abstractNumId="43" w15:restartNumberingAfterBreak="0">
+  <w:abstractNum w:abstractNumId="44" w15:restartNumberingAfterBreak="0">
     <w:nsid w:val="766D73FB"/>
     <w:multiLevelType w:val="hybridMultilevel"/>
     <w:tmpl w:val="646AC9A6"/>
@@ -7874,7 +8493,7 @@
       </w:pPr>
     </w:lvl>
   </w:abstractNum>
-  <w:abstractNum w:abstractNumId="44" w15:restartNumberingAfterBreak="0">
+  <w:abstractNum w:abstractNumId="45" w15:restartNumberingAfterBreak="0">
     <w:nsid w:val="771A7929"/>
     <w:multiLevelType w:val="hybridMultilevel"/>
     <w:tmpl w:val="B5EA489E"/>
@@ -7987,7 +8606,7 @@
       </w:rPr>
     </w:lvl>
   </w:abstractNum>
-  <w:abstractNum w:abstractNumId="45" w15:restartNumberingAfterBreak="0">
+  <w:abstractNum w:abstractNumId="46" w15:restartNumberingAfterBreak="0">
     <w:nsid w:val="7A0155B4"/>
     <w:multiLevelType w:val="hybridMultilevel"/>
     <w:tmpl w:val="581A57DA"/>
@@ -8100,7 +8719,7 @@
       </w:rPr>
     </w:lvl>
   </w:abstractNum>
-  <w:abstractNum w:abstractNumId="46" w15:restartNumberingAfterBreak="0">
+  <w:abstractNum w:abstractNumId="47" w15:restartNumberingAfterBreak="0">
     <w:nsid w:val="7AE624B7"/>
     <w:multiLevelType w:val="hybridMultilevel"/>
     <w:tmpl w:val="632285EE"/>
@@ -8217,19 +8836,19 @@
     <w:abstractNumId w:val="1"/>
   </w:num>
   <w:num w:numId="2" w16cid:durableId="92284916">
-    <w:abstractNumId w:val="45"/>
+    <w:abstractNumId w:val="46"/>
   </w:num>
   <w:num w:numId="3" w16cid:durableId="1801875727">
     <w:abstractNumId w:val="13"/>
   </w:num>
   <w:num w:numId="4" w16cid:durableId="680549090">
-    <w:abstractNumId w:val="30"/>
+    <w:abstractNumId w:val="31"/>
   </w:num>
   <w:num w:numId="5" w16cid:durableId="1708600011">
-    <w:abstractNumId w:val="31"/>
+    <w:abstractNumId w:val="32"/>
   </w:num>
   <w:num w:numId="6" w16cid:durableId="1871453787">
-    <w:abstractNumId w:val="35"/>
+    <w:abstractNumId w:val="36"/>
   </w:num>
   <w:num w:numId="7" w16cid:durableId="572469187">
     <w:abstractNumId w:val="4"/>
@@ -8238,7 +8857,7 @@
     <w:abstractNumId w:val="12"/>
   </w:num>
   <w:num w:numId="9" w16cid:durableId="1664893641">
-    <w:abstractNumId w:val="28"/>
+    <w:abstractNumId w:val="29"/>
   </w:num>
   <w:num w:numId="10" w16cid:durableId="1274937635">
     <w:abstractNumId w:val="17"/>
@@ -8274,34 +8893,34 @@
     <w:abstractNumId w:val="5"/>
   </w:num>
   <w:num w:numId="12" w16cid:durableId="1231386614">
-    <w:abstractNumId w:val="24"/>
+    <w:abstractNumId w:val="25"/>
   </w:num>
   <w:num w:numId="13" w16cid:durableId="866143676">
     <w:abstractNumId w:val="2"/>
   </w:num>
   <w:num w:numId="14" w16cid:durableId="1971864305">
-    <w:abstractNumId w:val="34"/>
+    <w:abstractNumId w:val="35"/>
   </w:num>
   <w:num w:numId="15" w16cid:durableId="969439300">
     <w:abstractNumId w:val="14"/>
   </w:num>
   <w:num w:numId="16" w16cid:durableId="1534733851">
-    <w:abstractNumId w:val="40"/>
+    <w:abstractNumId w:val="41"/>
   </w:num>
   <w:num w:numId="17" w16cid:durableId="1042752500">
-    <w:abstractNumId w:val="29"/>
+    <w:abstractNumId w:val="30"/>
   </w:num>
   <w:num w:numId="18" w16cid:durableId="1372149339">
-    <w:abstractNumId w:val="44"/>
+    <w:abstractNumId w:val="45"/>
   </w:num>
   <w:num w:numId="19" w16cid:durableId="519900495">
-    <w:abstractNumId w:val="36"/>
+    <w:abstractNumId w:val="37"/>
   </w:num>
   <w:num w:numId="20" w16cid:durableId="1322347670">
-    <w:abstractNumId w:val="23"/>
+    <w:abstractNumId w:val="24"/>
   </w:num>
   <w:num w:numId="21" w16cid:durableId="1091661297">
-    <w:abstractNumId w:val="33"/>
+    <w:abstractNumId w:val="34"/>
   </w:num>
   <w:num w:numId="22" w16cid:durableId="800269474">
     <w:abstractNumId w:val="16"/>
@@ -8319,46 +8938,46 @@
     <w:abstractNumId w:val="20"/>
   </w:num>
   <w:num w:numId="27" w16cid:durableId="136411819">
-    <w:abstractNumId w:val="38"/>
+    <w:abstractNumId w:val="39"/>
   </w:num>
   <w:num w:numId="28" w16cid:durableId="495730313">
-    <w:abstractNumId w:val="22"/>
+    <w:abstractNumId w:val="23"/>
   </w:num>
   <w:num w:numId="29" w16cid:durableId="630325867">
-    <w:abstractNumId w:val="43"/>
+    <w:abstractNumId w:val="44"/>
   </w:num>
   <w:num w:numId="30" w16cid:durableId="1754737382">
-    <w:abstractNumId w:val="25"/>
+    <w:abstractNumId w:val="26"/>
   </w:num>
   <w:num w:numId="31" w16cid:durableId="1445729897">
     <w:abstractNumId w:val="15"/>
   </w:num>
   <w:num w:numId="32" w16cid:durableId="1246457970">
-    <w:abstractNumId w:val="37"/>
+    <w:abstractNumId w:val="38"/>
   </w:num>
   <w:num w:numId="33" w16cid:durableId="444934019">
-    <w:abstractNumId w:val="41"/>
+    <w:abstractNumId w:val="42"/>
   </w:num>
   <w:num w:numId="34" w16cid:durableId="2119450189">
-    <w:abstractNumId w:val="27"/>
+    <w:abstractNumId w:val="28"/>
   </w:num>
   <w:num w:numId="35" w16cid:durableId="1638342880">
-    <w:abstractNumId w:val="42"/>
+    <w:abstractNumId w:val="43"/>
   </w:num>
   <w:num w:numId="36" w16cid:durableId="656225933">
     <w:abstractNumId w:val="7"/>
   </w:num>
   <w:num w:numId="37" w16cid:durableId="709690423">
-    <w:abstractNumId w:val="26"/>
+    <w:abstractNumId w:val="27"/>
   </w:num>
   <w:num w:numId="38" w16cid:durableId="551962030">
     <w:abstractNumId w:val="18"/>
   </w:num>
   <w:num w:numId="39" w16cid:durableId="1927617974">
-    <w:abstractNumId w:val="32"/>
+    <w:abstractNumId w:val="33"/>
   </w:num>
   <w:num w:numId="40" w16cid:durableId="996036780">
-    <w:abstractNumId w:val="21"/>
+    <w:abstractNumId w:val="22"/>
   </w:num>
   <w:num w:numId="41" w16cid:durableId="1505825605">
     <w:abstractNumId w:val="6"/>
@@ -8400,7 +9019,7 @@
     </w:lvlOverride>
   </w:num>
   <w:num w:numId="45" w16cid:durableId="2126581781">
-    <w:abstractNumId w:val="46"/>
+    <w:abstractNumId w:val="47"/>
   </w:num>
   <w:num w:numId="46" w16cid:durableId="94978806">
     <w:abstractNumId w:val="9"/>
@@ -8409,13 +9028,25 @@
     <w:abstractNumId w:val="0"/>
   </w:num>
   <w:num w:numId="48" w16cid:durableId="187301926">
-    <w:abstractNumId w:val="39"/>
+    <w:abstractNumId w:val="40"/>
+  </w:num>
+  <w:num w:numId="49" w16cid:durableId="1106844785">
+    <w:abstractNumId w:val="21"/>
+    <w:lvlOverride w:ilvl="0"/>
+    <w:lvlOverride w:ilvl="1"/>
+    <w:lvlOverride w:ilvl="2"/>
+    <w:lvlOverride w:ilvl="3"/>
+    <w:lvlOverride w:ilvl="4"/>
+    <w:lvlOverride w:ilvl="5"/>
+    <w:lvlOverride w:ilvl="6"/>
+    <w:lvlOverride w:ilvl="7"/>
+    <w:lvlOverride w:ilvl="8"/>
   </w:num>
 </w:numbering>
 </file>
 
 <file path=word/styles.xml><?xml version="1.0" encoding="utf-8"?>
-<w:styles xmlns:mc="http://schemas.openxmlformats.org/markup-compatibility/2006" xmlns:r="http://schemas.openxmlformats.org/officeDocument/2006/relationships" xmlns:w="http://schemas.openxmlformats.org/wordprocessingml/2006/main" xmlns:w14="http://schemas.microsoft.com/office/word/2010/wordml" xmlns:w15="http://schemas.microsoft.com/office/word/2012/wordml" xmlns:w16cex="http://schemas.microsoft.com/office/word/2018/wordml/cex" xmlns:w16cid="http://schemas.microsoft.com/office/word/2016/wordml/cid" xmlns:w16="http://schemas.microsoft.com/office/word/2018/wordml" xmlns:w16sdtdh="http://schemas.microsoft.com/office/word/2020/wordml/sdtdatahash" xmlns:w16se="http://schemas.microsoft.com/office/word/2015/wordml/symex" mc:Ignorable="w14 w15 w16se w16cid w16 w16cex w16sdtdh">
+<w:styles xmlns:mc="http://schemas.openxmlformats.org/markup-compatibility/2006" xmlns:r="http://schemas.openxmlformats.org/officeDocument/2006/relationships" xmlns:w="http://schemas.openxmlformats.org/wordprocessingml/2006/main" xmlns:w14="http://schemas.microsoft.com/office/word/2010/wordml" xmlns:w15="http://schemas.microsoft.com/office/word/2012/wordml" xmlns:w16cex="http://schemas.microsoft.com/office/word/2018/wordml/cex" xmlns:w16cid="http://schemas.microsoft.com/office/word/2016/wordml/cid" xmlns:w16="http://schemas.microsoft.com/office/word/2018/wordml" xmlns:w16du="http://schemas.microsoft.com/office/word/2023/wordml/word16du" xmlns:w16sdtdh="http://schemas.microsoft.com/office/word/2020/wordml/sdtdatahash" xmlns:w16se="http://schemas.microsoft.com/office/word/2015/wordml/symex" mc:Ignorable="w14 w15 w16se w16cid w16 w16cex w16sdtdh w16du">
   <w:docDefaults>
     <w:rPrDefault>
       <w:rPr>

</xml_diff>